<commit_message>
Čtenářský deník z Ostře sledovaných vlaků
</commit_message>
<xml_diff>
--- a/ČJ/Ostře sledované vlaky.docx
+++ b/ČJ/Ostře sledované vlaky.docx
@@ -179,18 +179,21 @@
       <w:tblPr>
         <w:tblStyle w:val="Mkatabulky"/>
         <w:tblpPr w:leftFromText="141" w:rightFromText="141" w:vertAnchor="page" w:horzAnchor="margin" w:tblpY="14500"/>
-        <w:tblW w:w="0" w:type="auto"/>
+        <w:tblW w:w="10485" w:type="dxa"/>
         <w:tblLook w:val="04A0" w:firstRow="1" w:lastRow="0" w:firstColumn="1" w:lastColumn="0" w:noHBand="0" w:noVBand="1"/>
       </w:tblPr>
       <w:tblGrid>
-        <w:gridCol w:w="3485"/>
-        <w:gridCol w:w="3485"/>
-        <w:gridCol w:w="3486"/>
+        <w:gridCol w:w="3494"/>
+        <w:gridCol w:w="3494"/>
+        <w:gridCol w:w="3497"/>
       </w:tblGrid>
       <w:tr>
+        <w:trPr>
+          <w:trHeight w:val="551"/>
+        </w:trPr>
         <w:tc>
           <w:tcPr>
-            <w:tcW w:w="3485" w:type="dxa"/>
+            <w:tcW w:w="3494" w:type="dxa"/>
             <w:vAlign w:val="center"/>
           </w:tcPr>
           <w:p>
@@ -216,7 +219,7 @@
         </w:tc>
         <w:tc>
           <w:tcPr>
-            <w:tcW w:w="6971" w:type="dxa"/>
+            <w:tcW w:w="6991" w:type="dxa"/>
             <w:gridSpan w:val="2"/>
             <w:vAlign w:val="center"/>
           </w:tcPr>
@@ -243,9 +246,12 @@
         </w:tc>
       </w:tr>
       <w:tr>
+        <w:trPr>
+          <w:trHeight w:val="530"/>
+        </w:trPr>
         <w:tc>
           <w:tcPr>
-            <w:tcW w:w="3485" w:type="dxa"/>
+            <w:tcW w:w="3494" w:type="dxa"/>
             <w:vAlign w:val="center"/>
           </w:tcPr>
           <w:p>
@@ -271,7 +277,7 @@
         </w:tc>
         <w:tc>
           <w:tcPr>
-            <w:tcW w:w="3485" w:type="dxa"/>
+            <w:tcW w:w="3494" w:type="dxa"/>
             <w:vAlign w:val="center"/>
           </w:tcPr>
           <w:p>
@@ -291,13 +297,13 @@
                 <w:sz w:val="32"/>
                 <w:szCs w:val="32"/>
               </w:rPr>
-              <w:t>Dobytí Severního pólu</w:t>
+              <w:t>Ostře sledované vlaky</w:t>
             </w:r>
           </w:p>
         </w:tc>
         <w:tc>
           <w:tcPr>
-            <w:tcW w:w="3486" w:type="dxa"/>
+            <w:tcW w:w="3496" w:type="dxa"/>
             <w:vAlign w:val="center"/>
           </w:tcPr>
           <w:p>
@@ -317,7 +323,7 @@
                 <w:sz w:val="32"/>
                 <w:szCs w:val="32"/>
               </w:rPr>
-              <w:t>Ladislav Smoljak, Zdeněk Svěrák</w:t>
+              <w:t>Bohumil Hrabal</w:t>
             </w:r>
           </w:p>
         </w:tc>
@@ -364,13 +370,27 @@
         <w:rPr>
           <w:color w:val="000000" w:themeColor="text1"/>
         </w:rPr>
-        <w:t>Doba normalizace</w:t>
-      </w:r>
-      <w:r>
-        <w:rPr>
-          <w:color w:val="000000" w:themeColor="text1"/>
-        </w:rPr>
-        <w:t>:</w:t>
+        <w:t>Literárně historický kontext</w:t>
+      </w:r>
+    </w:p>
+    <w:p>
+      <w:r>
+        <w:t>Novela Ostře sledované vlaky vyšla v 60. letech 20. STOLETÍ, která pro Československo znamenala alespoň částečnou demokratizaci politické i společenské situace. V důsledku ekonomické krize, která se projevila na přelomu 50. 60.let.  Doba, kde  umlčované veřejné mínění , žádalo rozsáhlejší demokratizaci režimu. Snahy liberálních komunistů, jakým je Alexander Dubček, však byly zcela potlačeny invazí vojsk Varšavské smlouvy pěti států v srpnu 1968.</w:t>
+      </w:r>
+    </w:p>
+    <w:p>
+      <w:pPr>
+        <w:pStyle w:val="Nadpis1"/>
+        <w:spacing w:after="240"/>
+        <w:rPr>
+          <w:color w:val="auto"/>
+        </w:rPr>
+      </w:pPr>
+      <w:r>
+        <w:rPr>
+          <w:color w:val="auto"/>
+        </w:rPr>
+        <w:t>Bohumil Hrabal</w:t>
       </w:r>
     </w:p>
     <w:p>
@@ -382,7 +402,7 @@
         </w:numPr>
       </w:pPr>
       <w:r>
-        <w:t>Doba po Pražském jaru (1968)</w:t>
+        <w:t>Významný český prozaik</w:t>
       </w:r>
     </w:p>
     <w:p>
@@ -394,10 +414,7 @@
         </w:numPr>
       </w:pPr>
       <w:r>
-        <w:t>N</w:t>
-      </w:r>
-      <w:r>
-        <w:t>eostalinismus</w:t>
+        <w:t>Vystudoval práva v Praze</w:t>
       </w:r>
     </w:p>
     <w:p>
@@ -409,7 +426,19 @@
         </w:numPr>
       </w:pPr>
       <w:r>
-        <w:t>Literatura se dělila do tří směrů</w:t>
+        <w:t>Zemřel na následky pádu z nemocničního okna</w:t>
+      </w:r>
+    </w:p>
+    <w:p>
+      <w:pPr>
+        <w:pStyle w:val="Odstavecseseznamem"/>
+        <w:numPr>
+          <w:ilvl w:val="0"/>
+          <w:numId w:val="42"/>
+        </w:numPr>
+      </w:pPr>
+      <w:r>
+        <w:t>Pracoval většinou v nekvalifikovaných profesích</w:t>
       </w:r>
     </w:p>
     <w:p>
@@ -421,31 +450,7 @@
         </w:numPr>
       </w:pPr>
       <w:r>
-        <w:t>Oficiální</w:t>
-      </w:r>
-    </w:p>
-    <w:p>
-      <w:pPr>
-        <w:pStyle w:val="Odstavecseseznamem"/>
-        <w:numPr>
-          <w:ilvl w:val="2"/>
-          <w:numId w:val="42"/>
-        </w:numPr>
-      </w:pPr>
-      <w:r>
-        <w:t>Prochází cenzurou</w:t>
-      </w:r>
-    </w:p>
-    <w:p>
-      <w:pPr>
-        <w:pStyle w:val="Odstavecseseznamem"/>
-        <w:numPr>
-          <w:ilvl w:val="2"/>
-          <w:numId w:val="42"/>
-        </w:numPr>
-      </w:pPr>
-      <w:r>
-        <w:t>O. Pavel, B. Hrabal</w:t>
+        <w:t>Pojišťovací agent</w:t>
       </w:r>
     </w:p>
     <w:p>
@@ -457,85 +462,7 @@
         </w:numPr>
       </w:pPr>
       <w:r>
-        <w:t>S</w:t>
-      </w:r>
-      <w:r>
-        <w:t>amizdatová</w:t>
-      </w:r>
-    </w:p>
-    <w:p>
-      <w:pPr>
-        <w:pStyle w:val="Odstavecseseznamem"/>
-        <w:numPr>
-          <w:ilvl w:val="2"/>
-          <w:numId w:val="42"/>
-        </w:numPr>
-      </w:pPr>
-      <w:r>
-        <w:t>Autoři jsou disidenti</w:t>
-      </w:r>
-    </w:p>
-    <w:p>
-      <w:pPr>
-        <w:pStyle w:val="Odstavecseseznamem"/>
-        <w:numPr>
-          <w:ilvl w:val="2"/>
-          <w:numId w:val="42"/>
-        </w:numPr>
-      </w:pPr>
-      <w:r>
-        <w:t>Pronásledování</w:t>
-      </w:r>
-    </w:p>
-    <w:p>
-      <w:pPr>
-        <w:pStyle w:val="Odstavecseseznamem"/>
-        <w:numPr>
-          <w:ilvl w:val="2"/>
-          <w:numId w:val="42"/>
-        </w:numPr>
-      </w:pPr>
-      <w:r>
-        <w:t>Proti režimu</w:t>
-      </w:r>
-    </w:p>
-    <w:p>
-      <w:pPr>
-        <w:pStyle w:val="Odstavecseseznamem"/>
-        <w:numPr>
-          <w:ilvl w:val="2"/>
-          <w:numId w:val="42"/>
-        </w:numPr>
-      </w:pPr>
-      <w:r>
-        <w:t>Neprocházela cenzurou</w:t>
-      </w:r>
-    </w:p>
-    <w:p>
-      <w:pPr>
-        <w:pStyle w:val="Odstavecseseznamem"/>
-        <w:numPr>
-          <w:ilvl w:val="2"/>
-          <w:numId w:val="42"/>
-        </w:numPr>
-      </w:pPr>
-      <w:r>
-        <w:t>Knihy si tiskli sami autoři</w:t>
-      </w:r>
-      <w:r>
-        <w:t xml:space="preserve"> v domácích podmínkách</w:t>
-      </w:r>
-    </w:p>
-    <w:p>
-      <w:pPr>
-        <w:pStyle w:val="Odstavecseseznamem"/>
-        <w:numPr>
-          <w:ilvl w:val="2"/>
-          <w:numId w:val="42"/>
-        </w:numPr>
-      </w:pPr>
-      <w:r>
-        <w:t>Vaculík, Kohout, Kundera, Havel</w:t>
+        <w:t>Balič starého papíru</w:t>
       </w:r>
     </w:p>
     <w:p>
@@ -547,37 +474,7 @@
         </w:numPr>
       </w:pPr>
       <w:r>
-        <w:t>Exilová</w:t>
-      </w:r>
-    </w:p>
-    <w:p>
-      <w:pPr>
-        <w:pStyle w:val="Odstavecseseznamem"/>
-        <w:numPr>
-          <w:ilvl w:val="2"/>
-          <w:numId w:val="42"/>
-        </w:numPr>
-      </w:pPr>
-      <w:r>
-        <w:t>Autoři donucení k</w:t>
-      </w:r>
-      <w:r>
-        <w:t> </w:t>
-      </w:r>
-      <w:r>
-        <w:t>exilu</w:t>
-      </w:r>
-    </w:p>
-    <w:p>
-      <w:pPr>
-        <w:pStyle w:val="Odstavecseseznamem"/>
-        <w:numPr>
-          <w:ilvl w:val="2"/>
-          <w:numId w:val="42"/>
-        </w:numPr>
-      </w:pPr>
-      <w:r>
-        <w:t>Škvorecký, Tigrid, Kryl, Hutka</w:t>
+        <w:t>Výpravčí na nádraží</w:t>
       </w:r>
     </w:p>
     <w:p>
@@ -589,7 +486,7 @@
         </w:numPr>
       </w:pPr>
       <w:r>
-        <w:t>Divadla malých forem</w:t>
+        <w:t>Nebyl členem KSČ</w:t>
       </w:r>
     </w:p>
     <w:p>
@@ -601,31 +498,7 @@
         </w:numPr>
       </w:pPr>
       <w:r>
-        <w:t xml:space="preserve">Osvobozené divadla </w:t>
-      </w:r>
-    </w:p>
-    <w:p>
-      <w:pPr>
-        <w:pStyle w:val="Odstavecseseznamem"/>
-        <w:numPr>
-          <w:ilvl w:val="2"/>
-          <w:numId w:val="42"/>
-        </w:numPr>
-      </w:pPr>
-      <w:r>
-        <w:t>Voskovec a Werich</w:t>
-      </w:r>
-    </w:p>
-    <w:p>
-      <w:pPr>
-        <w:pStyle w:val="Odstavecseseznamem"/>
-        <w:numPr>
-          <w:ilvl w:val="2"/>
-          <w:numId w:val="42"/>
-        </w:numPr>
-      </w:pPr>
-      <w:r>
-        <w:t>Pozdeji divadlo ABC</w:t>
+        <w:t>Měl problémy v 70. a 80. letech.</w:t>
       </w:r>
     </w:p>
     <w:p>
@@ -637,7 +510,22 @@
         </w:numPr>
       </w:pPr>
       <w:r>
-        <w:t>Divadlo Na zábradlí</w:t>
+        <w:t>Některé jeho knihy vyšly v exilu</w:t>
+      </w:r>
+      <w:r>
+        <w:t xml:space="preserve"> </w:t>
+      </w:r>
+    </w:p>
+    <w:p>
+      <w:pPr>
+        <w:pStyle w:val="Odstavecseseznamem"/>
+        <w:numPr>
+          <w:ilvl w:val="0"/>
+          <w:numId w:val="42"/>
+        </w:numPr>
+      </w:pPr>
+      <w:r>
+        <w:t>Další díla</w:t>
       </w:r>
     </w:p>
     <w:p>
@@ -649,55 +537,7 @@
         </w:numPr>
       </w:pPr>
       <w:r>
-        <w:t>Semafor</w:t>
-      </w:r>
-    </w:p>
-    <w:p>
-      <w:pPr>
-        <w:pStyle w:val="Odstavecseseznamem"/>
-        <w:numPr>
-          <w:ilvl w:val="2"/>
-          <w:numId w:val="42"/>
-        </w:numPr>
-      </w:pPr>
-      <w:r>
-        <w:t>Sedm malých forem</w:t>
-      </w:r>
-    </w:p>
-    <w:p>
-      <w:pPr>
-        <w:pStyle w:val="Odstavecseseznamem"/>
-        <w:numPr>
-          <w:ilvl w:val="2"/>
-          <w:numId w:val="42"/>
-        </w:numPr>
-      </w:pPr>
-      <w:r>
-        <w:t>Suchý a Šlitr</w:t>
-      </w:r>
-    </w:p>
-    <w:p>
-      <w:pPr>
-        <w:pStyle w:val="Odstavecseseznamem"/>
-        <w:numPr>
-          <w:ilvl w:val="2"/>
-          <w:numId w:val="42"/>
-        </w:numPr>
-      </w:pPr>
-      <w:r>
-        <w:t>Grossmann</w:t>
-      </w:r>
-    </w:p>
-    <w:p>
-      <w:pPr>
-        <w:pStyle w:val="Odstavecseseznamem"/>
-        <w:numPr>
-          <w:ilvl w:val="2"/>
-          <w:numId w:val="42"/>
-        </w:numPr>
-      </w:pPr>
-      <w:r>
-        <w:t>Hudební divadlo</w:t>
+        <w:t>Perlička na dně</w:t>
       </w:r>
     </w:p>
     <w:p>
@@ -709,212 +549,20 @@
         </w:numPr>
       </w:pPr>
       <w:r>
-        <w:t>Divadlo Járy Cimrmana</w:t>
+        <w:t>Pábitelé</w:t>
       </w:r>
     </w:p>
     <w:p>
       <w:pPr>
         <w:pStyle w:val="Odstavecseseznamem"/>
         <w:numPr>
-          <w:ilvl w:val="2"/>
+          <w:ilvl w:val="1"/>
           <w:numId w:val="42"/>
         </w:numPr>
       </w:pPr>
       <w:r>
-        <w:t>Autorské divadlo</w:t>
-      </w:r>
-    </w:p>
-    <w:p>
-      <w:pPr>
-        <w:pStyle w:val="Odstavecseseznamem"/>
-        <w:numPr>
-          <w:ilvl w:val="2"/>
-          <w:numId w:val="42"/>
-        </w:numPr>
-      </w:pPr>
-      <w:r>
-        <w:t>Divadelí hra začala přednáškou</w:t>
-      </w:r>
-    </w:p>
-    <w:p>
-      <w:pPr>
-        <w:pStyle w:val="Odstavecseseznamem"/>
-        <w:numPr>
-          <w:ilvl w:val="2"/>
-          <w:numId w:val="42"/>
-        </w:numPr>
-      </w:pPr>
-      <w:r>
-        <w:t>Svěrák a Smoljak</w:t>
-      </w:r>
-    </w:p>
-    <w:p>
-      <w:pPr>
-        <w:pStyle w:val="Nadpis1"/>
-        <w:rPr>
-          <w:color w:val="auto"/>
-        </w:rPr>
-      </w:pPr>
-      <w:r>
-        <w:rPr>
-          <w:color w:val="auto"/>
-        </w:rPr>
-        <w:t>Autoři</w:t>
-      </w:r>
-      <w:r>
-        <w:rPr>
-          <w:color w:val="auto"/>
-        </w:rPr>
-        <w:t>:</w:t>
-      </w:r>
-    </w:p>
-    <w:p>
-      <w:pPr>
-        <w:pStyle w:val="Nadpis2"/>
-        <w:spacing w:after="240"/>
-        <w:rPr>
-          <w:color w:val="auto"/>
-        </w:rPr>
-      </w:pPr>
-      <w:r>
-        <w:rPr>
-          <w:color w:val="auto"/>
-        </w:rPr>
-        <w:tab/>
-        <w:t>Ladislav Smoljak</w:t>
-      </w:r>
-    </w:p>
-    <w:p>
-      <w:pPr>
-        <w:pStyle w:val="Odstavecseseznamem"/>
-        <w:numPr>
-          <w:ilvl w:val="0"/>
-          <w:numId w:val="40"/>
-        </w:numPr>
-      </w:pPr>
-      <w:r>
-        <w:t>filmový, televizní a divadelní režisér</w:t>
-      </w:r>
-    </w:p>
-    <w:p>
-      <w:pPr>
-        <w:pStyle w:val="Odstavecseseznamem"/>
-        <w:numPr>
-          <w:ilvl w:val="0"/>
-          <w:numId w:val="40"/>
-        </w:numPr>
-      </w:pPr>
-      <w:r>
-        <w:t>scénárista a herec</w:t>
-      </w:r>
-    </w:p>
-    <w:p>
-      <w:pPr>
-        <w:pStyle w:val="Odstavecseseznamem"/>
-        <w:numPr>
-          <w:ilvl w:val="0"/>
-          <w:numId w:val="40"/>
-        </w:numPr>
-      </w:pPr>
-      <w:r>
-        <w:t>původně učitel a redaktor</w:t>
-      </w:r>
-    </w:p>
-    <w:p>
-      <w:pPr>
-        <w:pStyle w:val="Odstavecseseznamem"/>
-        <w:numPr>
-          <w:ilvl w:val="0"/>
-          <w:numId w:val="40"/>
-        </w:numPr>
-      </w:pPr>
-      <w:r>
-        <w:t>čelní postava Divadla Járy Cimrmana</w:t>
-      </w:r>
-    </w:p>
-    <w:p>
-      <w:pPr>
-        <w:pStyle w:val="Odstavecseseznamem"/>
-        <w:numPr>
-          <w:ilvl w:val="0"/>
-          <w:numId w:val="40"/>
-        </w:numPr>
-      </w:pPr>
-      <w:r>
-        <w:t>nebyl přijat na DAMu =&gt; vystudoval matematiku</w:t>
-      </w:r>
-    </w:p>
-    <w:p>
-      <w:pPr>
-        <w:pStyle w:val="Nadpis2"/>
-        <w:spacing w:after="240"/>
-        <w:rPr>
-          <w:color w:val="auto"/>
-        </w:rPr>
-      </w:pPr>
-      <w:r>
-        <w:rPr>
-          <w:color w:val="auto"/>
-        </w:rPr>
-        <w:tab/>
-        <w:t>Zdeněk Svěrák</w:t>
-      </w:r>
-    </w:p>
-    <w:p>
-      <w:pPr>
-        <w:pStyle w:val="Odstavecseseznamem"/>
-        <w:numPr>
-          <w:ilvl w:val="0"/>
-          <w:numId w:val="41"/>
-        </w:numPr>
-      </w:pPr>
-      <w:r>
-        <w:t>dramatik, scénárista, herec a spisovatel</w:t>
-      </w:r>
-    </w:p>
-    <w:p>
-      <w:pPr>
-        <w:pStyle w:val="Odstavecseseznamem"/>
-        <w:numPr>
-          <w:ilvl w:val="0"/>
-          <w:numId w:val="41"/>
-        </w:numPr>
-      </w:pPr>
-      <w:r>
-        <w:t>vystudoval vysokou školu pedagogickou</w:t>
-      </w:r>
-    </w:p>
-    <w:p>
-      <w:pPr>
-        <w:pStyle w:val="Odstavecseseznamem"/>
-        <w:numPr>
-          <w:ilvl w:val="0"/>
-          <w:numId w:val="41"/>
-        </w:numPr>
-      </w:pPr>
-      <w:r>
-        <w:t>po 4 letech pedagogiku opustil =&gt; práce v rozhlase</w:t>
-      </w:r>
-    </w:p>
-    <w:p>
-      <w:pPr>
-        <w:pStyle w:val="Odstavecseseznamem"/>
-        <w:numPr>
-          <w:ilvl w:val="0"/>
-          <w:numId w:val="41"/>
-        </w:numPr>
-      </w:pPr>
-      <w:r>
-        <w:t>napsal drama Akt a další dramata se Smoljakem</w:t>
-      </w:r>
-    </w:p>
-    <w:p>
-      <w:pPr>
-        <w:pStyle w:val="Nadpis1"/>
-        <w:rPr>
-          <w:color w:val="000000" w:themeColor="text1"/>
-        </w:rPr>
-      </w:pPr>
+        <w:t>Postřižiny</w:t>
+      </w:r>
     </w:p>
     <w:p>
       <w:pPr>
@@ -961,7 +609,7 @@
         <w:rPr>
           <w:color w:val="000000" w:themeColor="text1"/>
         </w:rPr>
-        <w:t>Drama</w:t>
+        <w:t>Epika, próza</w:t>
       </w:r>
     </w:p>
     <w:p>
@@ -995,7 +643,7 @@
         <w:rPr>
           <w:color w:val="000000" w:themeColor="text1"/>
         </w:rPr>
-        <w:t>Komedie</w:t>
+        <w:t>Novela, román</w:t>
       </w:r>
     </w:p>
     <w:p>
@@ -1016,28 +664,63 @@
     </w:p>
     <w:p>
       <w:pPr>
-        <w:ind w:left="708" w:firstLine="708"/>
-        <w:rPr>
-          <w:color w:val="000000" w:themeColor="text1"/>
-        </w:rPr>
-      </w:pPr>
-      <w:r>
-        <w:rPr>
-          <w:color w:val="000000" w:themeColor="text1"/>
-        </w:rPr>
-        <w:t xml:space="preserve">Čtyřčlenný tým </w:t>
-      </w:r>
-      <w:r>
-        <w:rPr>
-          <w:color w:val="000000" w:themeColor="text1"/>
-        </w:rPr>
-        <w:t>skládající se ze čtyř čechů jde</w:t>
-      </w:r>
-      <w:r>
-        <w:rPr>
-          <w:color w:val="000000" w:themeColor="text1"/>
-        </w:rPr>
-        <w:t xml:space="preserve"> dobýt Severní pól</w:t>
+        <w:pStyle w:val="Nadpis2"/>
+        <w:numPr>
+          <w:ilvl w:val="0"/>
+          <w:numId w:val="26"/>
+        </w:numPr>
+        <w:spacing w:after="240"/>
+        <w:rPr>
+          <w:rFonts w:asciiTheme="minorHAnsi" w:eastAsiaTheme="minorHAnsi" w:hAnsiTheme="minorHAnsi" w:cstheme="minorBidi"/>
+          <w:color w:val="000000" w:themeColor="text1"/>
+          <w:sz w:val="22"/>
+          <w:szCs w:val="22"/>
+        </w:rPr>
+      </w:pPr>
+      <w:r>
+        <w:rPr>
+          <w:rFonts w:asciiTheme="minorHAnsi" w:eastAsiaTheme="minorHAnsi" w:hAnsiTheme="minorHAnsi" w:cstheme="minorBidi"/>
+          <w:color w:val="000000" w:themeColor="text1"/>
+          <w:sz w:val="22"/>
+          <w:szCs w:val="22"/>
+        </w:rPr>
+        <w:t>C</w:t>
+      </w:r>
+      <w:r>
+        <w:rPr>
+          <w:rFonts w:asciiTheme="minorHAnsi" w:eastAsiaTheme="minorHAnsi" w:hAnsiTheme="minorHAnsi" w:cstheme="minorBidi"/>
+          <w:color w:val="000000" w:themeColor="text1"/>
+          <w:sz w:val="22"/>
+          <w:szCs w:val="22"/>
+        </w:rPr>
+        <w:t>hod malé železniční stanice v roce 1945, kdy republikou</w:t>
+      </w:r>
+      <w:r>
+        <w:rPr>
+          <w:rFonts w:asciiTheme="minorHAnsi" w:eastAsiaTheme="minorHAnsi" w:hAnsiTheme="minorHAnsi" w:cstheme="minorBidi"/>
+          <w:color w:val="000000" w:themeColor="text1"/>
+          <w:sz w:val="22"/>
+          <w:szCs w:val="22"/>
+        </w:rPr>
+        <w:t xml:space="preserve"> </w:t>
+      </w:r>
+      <w:r>
+        <w:rPr>
+          <w:rFonts w:asciiTheme="minorHAnsi" w:eastAsiaTheme="minorHAnsi" w:hAnsiTheme="minorHAnsi" w:cstheme="minorBidi"/>
+          <w:color w:val="000000" w:themeColor="text1"/>
+          <w:sz w:val="22"/>
+          <w:szCs w:val="22"/>
+        </w:rPr>
+        <w:t>projížděly ostře sledované transporty</w:t>
+      </w:r>
+      <w:r>
+        <w:rPr>
+          <w:rFonts w:asciiTheme="minorHAnsi" w:eastAsiaTheme="minorHAnsi" w:hAnsiTheme="minorHAnsi" w:cstheme="minorBidi"/>
+          <w:color w:val="000000" w:themeColor="text1"/>
+          <w:sz w:val="22"/>
+          <w:szCs w:val="22"/>
+        </w:rPr>
+        <w:t>.</w:t>
       </w:r>
     </w:p>
     <w:p>
@@ -1071,7 +754,7 @@
         <w:rPr>
           <w:color w:val="000000" w:themeColor="text1"/>
         </w:rPr>
-        <w:t>Mraz</w:t>
+        <w:t>Sebevražda</w:t>
       </w:r>
     </w:p>
     <w:p>
@@ -1090,7 +773,7 @@
         <w:rPr>
           <w:color w:val="000000" w:themeColor="text1"/>
         </w:rPr>
-        <w:t>Chlad</w:t>
+        <w:t>Dospívání</w:t>
       </w:r>
     </w:p>
     <w:p>
@@ -1109,7 +792,7 @@
         <w:rPr>
           <w:color w:val="000000" w:themeColor="text1"/>
         </w:rPr>
-        <w:t>Kanibalismus</w:t>
+        <w:t>Válka</w:t>
       </w:r>
     </w:p>
     <w:p>
@@ -1128,7 +811,7 @@
         <w:rPr>
           <w:color w:val="000000" w:themeColor="text1"/>
         </w:rPr>
-        <w:t>Hloupost</w:t>
+        <w:t>Láska</w:t>
       </w:r>
     </w:p>
     <w:p>
@@ -1147,45 +830,7 @@
         <w:rPr>
           <w:color w:val="000000" w:themeColor="text1"/>
         </w:rPr>
-        <w:t>Naivita</w:t>
-      </w:r>
-    </w:p>
-    <w:p>
-      <w:pPr>
-        <w:pStyle w:val="Odstavecseseznamem"/>
-        <w:numPr>
-          <w:ilvl w:val="0"/>
-          <w:numId w:val="29"/>
-        </w:numPr>
-        <w:spacing w:before="240"/>
-        <w:rPr>
-          <w:color w:val="000000" w:themeColor="text1"/>
-        </w:rPr>
-      </w:pPr>
-      <w:r>
-        <w:rPr>
-          <w:color w:val="000000" w:themeColor="text1"/>
-        </w:rPr>
-        <w:t>Pozitivní myšlení (učitel)</w:t>
-      </w:r>
-    </w:p>
-    <w:p>
-      <w:pPr>
-        <w:pStyle w:val="Odstavecseseznamem"/>
-        <w:numPr>
-          <w:ilvl w:val="0"/>
-          <w:numId w:val="29"/>
-        </w:numPr>
-        <w:spacing w:before="240"/>
-        <w:rPr>
-          <w:color w:val="000000" w:themeColor="text1"/>
-        </w:rPr>
-      </w:pPr>
-      <w:r>
-        <w:rPr>
-          <w:color w:val="000000" w:themeColor="text1"/>
-        </w:rPr>
-        <w:t>cílevědomost</w:t>
+        <w:t>Smrt</w:t>
       </w:r>
     </w:p>
     <w:p>
@@ -1219,7 +864,7 @@
         <w:rPr>
           <w:color w:val="000000" w:themeColor="text1"/>
         </w:rPr>
-        <w:t>rok 1909; Severní pól</w:t>
+        <w:t>Vlaková stanice, během 2. světové války</w:t>
       </w:r>
     </w:p>
     <w:p>
@@ -1234,6 +879,7 @@
         <w:rPr>
           <w:color w:val="000000" w:themeColor="text1"/>
         </w:rPr>
+        <w:lastRenderedPageBreak/>
         <w:t>Kompozice</w:t>
       </w:r>
     </w:p>
@@ -1253,95 +899,33 @@
         <w:rPr>
           <w:color w:val="000000" w:themeColor="text1"/>
         </w:rPr>
-        <w:t>Úvodní přednáška</w:t>
+        <w:t>chronologická ale spíše retrospektivní, když Miloš vzpomíná (na svou rodinu a nebo</w:t>
+      </w:r>
+      <w:r>
+        <w:rPr>
+          <w:color w:val="000000" w:themeColor="text1"/>
+        </w:rPr>
+        <w:t xml:space="preserve"> </w:t>
+      </w:r>
+      <w:r>
+        <w:rPr>
+          <w:color w:val="000000" w:themeColor="text1"/>
+        </w:rPr>
+        <w:t>na konci si promítá svůj život)</w:t>
       </w:r>
     </w:p>
     <w:p>
       <w:pPr>
-        <w:pStyle w:val="Odstavecseseznamem"/>
-        <w:numPr>
-          <w:ilvl w:val="1"/>
-          <w:numId w:val="31"/>
-        </w:numPr>
-        <w:spacing w:before="240"/>
-        <w:rPr>
-          <w:color w:val="000000" w:themeColor="text1"/>
-        </w:rPr>
-      </w:pPr>
-      <w:r>
-        <w:rPr>
-          <w:color w:val="000000" w:themeColor="text1"/>
-        </w:rPr>
-        <w:t>Báseň</w:t>
-      </w:r>
-    </w:p>
-    <w:p>
-      <w:pPr>
-        <w:pStyle w:val="Odstavecseseznamem"/>
-        <w:numPr>
-          <w:ilvl w:val="1"/>
-          <w:numId w:val="31"/>
-        </w:numPr>
-        <w:spacing w:before="240"/>
-        <w:rPr>
-          <w:color w:val="000000" w:themeColor="text1"/>
-        </w:rPr>
-      </w:pPr>
-      <w:r>
-        <w:rPr>
-          <w:color w:val="000000" w:themeColor="text1"/>
-        </w:rPr>
-        <w:t>Objev sněžného může</w:t>
-      </w:r>
-    </w:p>
-    <w:p>
-      <w:pPr>
-        <w:pStyle w:val="Odstavecseseznamem"/>
-        <w:numPr>
-          <w:ilvl w:val="1"/>
-          <w:numId w:val="31"/>
-        </w:numPr>
-        <w:spacing w:before="240"/>
-        <w:rPr>
-          <w:color w:val="000000" w:themeColor="text1"/>
-        </w:rPr>
-      </w:pPr>
-      <w:r>
-        <w:rPr>
-          <w:color w:val="000000" w:themeColor="text1"/>
-        </w:rPr>
-        <w:t>Cimrmanova hra Přetržené d</w:t>
-      </w:r>
-      <w:r>
-        <w:rPr>
-          <w:color w:val="000000" w:themeColor="text1"/>
-        </w:rPr>
-        <w:t>(n)</w:t>
-      </w:r>
-      <w:r>
-        <w:rPr>
-          <w:color w:val="000000" w:themeColor="text1"/>
-        </w:rPr>
-        <w:t>ítě</w:t>
-      </w:r>
-    </w:p>
-    <w:p>
-      <w:pPr>
-        <w:pStyle w:val="Odstavecseseznamem"/>
-        <w:numPr>
-          <w:ilvl w:val="1"/>
-          <w:numId w:val="31"/>
-        </w:numPr>
-        <w:spacing w:before="240"/>
-        <w:rPr>
-          <w:color w:val="000000" w:themeColor="text1"/>
-        </w:rPr>
-      </w:pPr>
-      <w:r>
-        <w:rPr>
-          <w:color w:val="000000" w:themeColor="text1"/>
-        </w:rPr>
-        <w:t>Živé obrazy Járy Cimrmana</w:t>
+        <w:pStyle w:val="Nadpis2"/>
+        <w:rPr>
+          <w:color w:val="000000" w:themeColor="text1"/>
+        </w:rPr>
+      </w:pPr>
+      <w:r>
+        <w:rPr>
+          <w:color w:val="000000" w:themeColor="text1"/>
+        </w:rPr>
+        <w:t>Postavy</w:t>
       </w:r>
     </w:p>
     <w:p>
@@ -1351,32 +935,58 @@
           <w:ilvl w:val="0"/>
           <w:numId w:val="31"/>
         </w:numPr>
-        <w:spacing w:before="240"/>
-        <w:rPr>
-          <w:color w:val="000000" w:themeColor="text1"/>
-        </w:rPr>
-      </w:pPr>
-      <w:r>
-        <w:rPr>
-          <w:color w:val="000000" w:themeColor="text1"/>
-        </w:rPr>
-        <w:t>Samotná hra prolínaná učitelovými zápisky z cesty</w:t>
-      </w:r>
-    </w:p>
-    <w:p>
-      <w:pPr>
-        <w:pStyle w:val="Nadpis2"/>
-        <w:ind w:left="708"/>
-        <w:rPr>
-          <w:color w:val="000000" w:themeColor="text1"/>
-        </w:rPr>
-      </w:pPr>
-      <w:r>
-        <w:rPr>
-          <w:color w:val="000000" w:themeColor="text1"/>
-        </w:rPr>
-        <w:br/>
-        <w:t>Postavy</w:t>
+        <w:rPr>
+          <w:rFonts w:cstheme="minorHAnsi"/>
+          <w:i/>
+          <w:iCs/>
+          <w:color w:val="000000" w:themeColor="text1"/>
+        </w:rPr>
+      </w:pPr>
+      <w:r>
+        <w:rPr>
+          <w:rFonts w:cstheme="minorHAnsi"/>
+          <w:i/>
+          <w:iCs/>
+          <w:color w:val="000000" w:themeColor="text1"/>
+        </w:rPr>
+        <w:t>Miloš Hrma</w:t>
+      </w:r>
+      <w:r>
+        <w:rPr>
+          <w:rFonts w:cstheme="minorHAnsi"/>
+          <w:i/>
+          <w:iCs/>
+          <w:color w:val="000000" w:themeColor="text1"/>
+        </w:rPr>
+        <w:t xml:space="preserve"> - </w:t>
+      </w:r>
+      <w:r>
+        <w:rPr>
+          <w:rFonts w:cstheme="minorHAnsi"/>
+          <w:color w:val="000000" w:themeColor="text1"/>
+        </w:rPr>
+        <w:t>mladý výpravčí, sotva dospělý, nebo spíš právě dospívající mladý muž, který právě</w:t>
+      </w:r>
+      <w:r>
+        <w:rPr>
+          <w:rFonts w:cstheme="minorHAnsi"/>
+          <w:color w:val="000000" w:themeColor="text1"/>
+        </w:rPr>
+        <w:t xml:space="preserve"> </w:t>
+      </w:r>
+      <w:r>
+        <w:rPr>
+          <w:rFonts w:cstheme="minorHAnsi"/>
+          <w:color w:val="000000" w:themeColor="text1"/>
+        </w:rPr>
+        <w:t>zápasí s milostnými neúspěchy, které byly příčinou jeho pokusu o sebevraždu</w:t>
+      </w:r>
+      <w:r>
+        <w:rPr>
+          <w:rFonts w:cstheme="minorHAnsi"/>
+          <w:color w:val="000000" w:themeColor="text1"/>
+        </w:rPr>
+        <w:t>.</w:t>
       </w:r>
     </w:p>
     <w:p>
@@ -1387,67 +997,41 @@
           <w:numId w:val="31"/>
         </w:numPr>
         <w:rPr>
-          <w:rStyle w:val="Zdraznn"/>
           <w:rFonts w:cstheme="minorHAnsi"/>
-          <w:i w:val="0"/>
-          <w:iCs w:val="0"/>
-          <w:color w:val="000000" w:themeColor="text1"/>
-        </w:rPr>
-      </w:pPr>
-      <w:r>
-        <w:rPr>
-          <w:rStyle w:val="Zdraznn"/>
+          <w:i/>
+          <w:iCs/>
+          <w:color w:val="000000" w:themeColor="text1"/>
+        </w:rPr>
+      </w:pPr>
+      <w:r>
+        <w:rPr>
           <w:rFonts w:cstheme="minorHAnsi"/>
-          <w:color w:val="000000" w:themeColor="text1"/>
-        </w:rPr>
-        <w:t>Náčlení Karel Němec</w:t>
+          <w:i/>
+          <w:iCs/>
+          <w:color w:val="000000" w:themeColor="text1"/>
+        </w:rPr>
+        <w:t xml:space="preserve">Výpravčí Hubička - </w:t>
       </w:r>
       <w:r>
         <w:rPr>
           <w:rFonts w:cstheme="minorHAnsi"/>
           <w:color w:val="000000" w:themeColor="text1"/>
-          <w:shd w:val="clear" w:color="auto" w:fill="FFFFFF"/>
-        </w:rPr>
-        <w:t> </w:t>
+        </w:rPr>
+        <w:t>veselý místní donchuán, kterého právě vyšetřují nadřízení pro mravní přestupek,</w:t>
       </w:r>
       <w:r>
         <w:rPr>
           <w:rFonts w:cstheme="minorHAnsi"/>
           <w:color w:val="000000" w:themeColor="text1"/>
-          <w:shd w:val="clear" w:color="auto" w:fill="FFFFFF"/>
-        </w:rPr>
-        <w:t>–</w:t>
+        </w:rPr>
+        <w:t xml:space="preserve"> </w:t>
       </w:r>
       <w:r>
         <w:rPr>
           <w:rFonts w:cstheme="minorHAnsi"/>
           <w:color w:val="000000" w:themeColor="text1"/>
-          <w:shd w:val="clear" w:color="auto" w:fill="FFFFFF"/>
-        </w:rPr>
-        <w:t xml:space="preserve"> </w:t>
-      </w:r>
-      <w:r>
-        <w:rPr>
-          <w:rFonts w:cstheme="minorHAnsi"/>
-          <w:color w:val="000000" w:themeColor="text1"/>
-          <w:shd w:val="clear" w:color="auto" w:fill="FFFFFF"/>
-        </w:rPr>
-        <w:t>vůdce a organizátor</w:t>
-      </w:r>
-      <w:r>
-        <w:rPr>
-          <w:rFonts w:cstheme="minorHAnsi"/>
-          <w:color w:val="000000" w:themeColor="text1"/>
-          <w:shd w:val="clear" w:color="auto" w:fill="FFFFFF"/>
-        </w:rPr>
-        <w:t>, má hlavní slovo</w:t>
-      </w:r>
-      <w:r>
-        <w:rPr>
-          <w:rFonts w:cstheme="minorHAnsi"/>
-          <w:color w:val="000000" w:themeColor="text1"/>
-        </w:rPr>
-        <w:br/>
+        </w:rPr>
+        <w:t>jehož se dopustil tím, že potiskl zadeček telegrafistky Zdeničky Svaté úředními razítky.</w:t>
       </w:r>
     </w:p>
     <w:p>
@@ -1458,59 +1042,27 @@
           <w:numId w:val="31"/>
         </w:numPr>
         <w:rPr>
-          <w:rStyle w:val="Zdraznn"/>
           <w:rFonts w:cstheme="minorHAnsi"/>
-          <w:i w:val="0"/>
-          <w:iCs w:val="0"/>
-          <w:color w:val="000000" w:themeColor="text1"/>
-        </w:rPr>
-      </w:pPr>
-      <w:r>
-        <w:rPr>
-          <w:rStyle w:val="Zdraznn"/>
+          <w:i/>
+          <w:iCs/>
+          <w:color w:val="000000" w:themeColor="text1"/>
+        </w:rPr>
+      </w:pPr>
+      <w:r>
+        <w:rPr>
           <w:rFonts w:cstheme="minorHAnsi"/>
-          <w:color w:val="000000" w:themeColor="text1"/>
-        </w:rPr>
-        <w:t>Pomocný učitel Václav Poustka</w:t>
+          <w:i/>
+          <w:iCs/>
+          <w:color w:val="000000" w:themeColor="text1"/>
+        </w:rPr>
+        <w:t xml:space="preserve">Zdenička Svatá – </w:t>
       </w:r>
       <w:r>
         <w:rPr>
           <w:rFonts w:cstheme="minorHAnsi"/>
           <w:color w:val="000000" w:themeColor="text1"/>
-          <w:shd w:val="clear" w:color="auto" w:fill="FFFFFF"/>
-        </w:rPr>
-        <w:t> </w:t>
-      </w:r>
-      <w:r>
-        <w:rPr>
-          <w:rFonts w:cstheme="minorHAnsi"/>
-          <w:color w:val="000000" w:themeColor="text1"/>
-          <w:shd w:val="clear" w:color="auto" w:fill="FFFFFF"/>
-        </w:rPr>
-        <w:t>–</w:t>
-      </w:r>
-      <w:r>
-        <w:rPr>
-          <w:rFonts w:cstheme="minorHAnsi"/>
-          <w:color w:val="000000" w:themeColor="text1"/>
-          <w:shd w:val="clear" w:color="auto" w:fill="FFFFFF"/>
-        </w:rPr>
-        <w:t xml:space="preserve"> </w:t>
-      </w:r>
-      <w:r>
-        <w:rPr>
-          <w:rFonts w:cstheme="minorHAnsi"/>
-          <w:color w:val="000000" w:themeColor="text1"/>
-          <w:shd w:val="clear" w:color="auto" w:fill="FFFFFF"/>
-        </w:rPr>
-        <w:t>snaží se zabavit výpravu, píše deník</w:t>
-      </w:r>
-      <w:r>
-        <w:rPr>
-          <w:rFonts w:cstheme="minorHAnsi"/>
-          <w:color w:val="000000" w:themeColor="text1"/>
-        </w:rPr>
-        <w:br/>
+        </w:rPr>
+        <w:t>mladá telegrafistka</w:t>
       </w:r>
     </w:p>
     <w:p>
@@ -1522,59 +1074,27 @@
         </w:numPr>
         <w:rPr>
           <w:rFonts w:cstheme="minorHAnsi"/>
-          <w:color w:val="000000" w:themeColor="text1"/>
-        </w:rPr>
-      </w:pPr>
-      <w:r>
-        <w:rPr>
-          <w:rStyle w:val="Zdraznn"/>
+          <w:i/>
+          <w:iCs/>
+          <w:color w:val="000000" w:themeColor="text1"/>
+        </w:rPr>
+      </w:pPr>
+      <w:r>
+        <w:rPr>
           <w:rFonts w:cstheme="minorHAnsi"/>
-          <w:color w:val="000000" w:themeColor="text1"/>
-        </w:rPr>
-        <w:t>Lékárník Vojtěch Šofr</w:t>
+          <w:i/>
+          <w:iCs/>
+          <w:color w:val="000000" w:themeColor="text1"/>
+        </w:rPr>
+        <w:t xml:space="preserve">Máša – </w:t>
       </w:r>
       <w:r>
         <w:rPr>
           <w:rFonts w:cstheme="minorHAnsi"/>
           <w:color w:val="000000" w:themeColor="text1"/>
-          <w:shd w:val="clear" w:color="auto" w:fill="FFFFFF"/>
-        </w:rPr>
-        <w:t> </w:t>
-      </w:r>
-      <w:r>
-        <w:rPr>
-          <w:rFonts w:cstheme="minorHAnsi"/>
-          <w:color w:val="000000" w:themeColor="text1"/>
-          <w:shd w:val="clear" w:color="auto" w:fill="FFFFFF"/>
-        </w:rPr>
-        <w:t>–</w:t>
-      </w:r>
-      <w:r>
-        <w:rPr>
-          <w:rFonts w:cstheme="minorHAnsi"/>
-          <w:color w:val="000000" w:themeColor="text1"/>
-          <w:shd w:val="clear" w:color="auto" w:fill="FFFFFF"/>
-        </w:rPr>
-        <w:t xml:space="preserve"> </w:t>
-      </w:r>
-      <w:r>
-        <w:rPr>
-          <w:rFonts w:cstheme="minorHAnsi"/>
-          <w:color w:val="000000" w:themeColor="text1"/>
-          <w:shd w:val="clear" w:color="auto" w:fill="FFFFFF"/>
-        </w:rPr>
-        <w:t>věčný kritik, jako první podlehl trudomyslnosti</w:t>
-      </w:r>
-    </w:p>
-    <w:p>
-      <w:pPr>
-        <w:pStyle w:val="Odstavecseseznamem"/>
-        <w:ind w:left="1426"/>
-        <w:rPr>
-          <w:rFonts w:cstheme="minorHAnsi"/>
-          <w:color w:val="000000" w:themeColor="text1"/>
-        </w:rPr>
-      </w:pPr>
+        </w:rPr>
+        <w:t>dívka Miloše.</w:t>
+      </w:r>
     </w:p>
     <w:p>
       <w:pPr>
@@ -1585,48 +1105,33 @@
         </w:numPr>
         <w:rPr>
           <w:rFonts w:cstheme="minorHAnsi"/>
-          <w:color w:val="000000" w:themeColor="text1"/>
-        </w:rPr>
-      </w:pPr>
-      <w:r>
-        <w:rPr>
-          <w:rStyle w:val="Zdraznn"/>
+          <w:i/>
+          <w:iCs/>
+          <w:color w:val="000000" w:themeColor="text1"/>
+        </w:rPr>
+      </w:pPr>
+      <w:r>
+        <w:rPr>
           <w:rFonts w:cstheme="minorHAnsi"/>
-          <w:color w:val="000000" w:themeColor="text1"/>
-        </w:rPr>
-        <w:t xml:space="preserve">Varel Fryštenský </w:t>
+          <w:i/>
+          <w:iCs/>
+          <w:color w:val="000000" w:themeColor="text1"/>
+        </w:rPr>
+        <w:t xml:space="preserve">Viktorie Freieová - </w:t>
       </w:r>
       <w:r>
         <w:rPr>
           <w:rFonts w:cstheme="minorHAnsi"/>
           <w:color w:val="000000" w:themeColor="text1"/>
-          <w:shd w:val="clear" w:color="auto" w:fill="FFFFFF"/>
-        </w:rPr>
-        <w:t> </w:t>
+        </w:rPr>
+        <w:t>odbojářka, dívka, která pomohla Milošovi s jeho problémem</w:t>
       </w:r>
       <w:r>
         <w:rPr>
           <w:rFonts w:cstheme="minorHAnsi"/>
           <w:color w:val="000000" w:themeColor="text1"/>
-          <w:shd w:val="clear" w:color="auto" w:fill="FFFFFF"/>
-        </w:rPr>
-        <w:t>–</w:t>
-      </w:r>
-      <w:r>
-        <w:rPr>
-          <w:rFonts w:cstheme="minorHAnsi"/>
-          <w:color w:val="000000" w:themeColor="text1"/>
-          <w:shd w:val="clear" w:color="auto" w:fill="FFFFFF"/>
-        </w:rPr>
-        <w:t xml:space="preserve"> </w:t>
-      </w:r>
-      <w:r>
-        <w:rPr>
-          <w:rFonts w:cstheme="minorHAnsi"/>
-          <w:color w:val="000000" w:themeColor="text1"/>
-          <w:shd w:val="clear" w:color="auto" w:fill="FFFFFF"/>
-        </w:rPr>
-        <w:t>zastává funkci tažných psů, celkem hloupý a naivní</w:t>
+        </w:rPr>
+        <w:t>.</w:t>
       </w:r>
     </w:p>
     <w:p>
@@ -1660,13 +1165,25 @@
         <w:rPr>
           <w:color w:val="000000" w:themeColor="text1"/>
         </w:rPr>
-        <w:t xml:space="preserve">Spisovný </w:t>
-      </w:r>
-      <w:r>
-        <w:rPr>
-          <w:color w:val="000000" w:themeColor="text1"/>
-        </w:rPr>
-        <w:t>jazyk</w:t>
+        <w:t>spisovná čeština, používá i nespisovné výrazy, věty jsou jednoduché ale jsou zde i</w:t>
+      </w:r>
+      <w:r>
+        <w:rPr>
+          <w:color w:val="000000" w:themeColor="text1"/>
+        </w:rPr>
+        <w:t xml:space="preserve"> </w:t>
+      </w:r>
+      <w:r>
+        <w:rPr>
+          <w:color w:val="000000" w:themeColor="text1"/>
+        </w:rPr>
+        <w:t>souvětí, ich-forma (vypraveč = Miloš), je zde i vnitřní monolog hlavní postavy</w:t>
+      </w:r>
+      <w:r>
+        <w:rPr>
+          <w:color w:val="000000" w:themeColor="text1"/>
+        </w:rPr>
+        <w:t>.</w:t>
       </w:r>
     </w:p>
     <w:p>
@@ -1685,14 +1202,14 @@
         <w:rPr>
           <w:color w:val="000000" w:themeColor="text1"/>
         </w:rPr>
-        <w:t>Nespisovný jazyk</w:t>
+        <w:t>Nespisovné výrazy</w:t>
       </w:r>
     </w:p>
     <w:p>
       <w:pPr>
         <w:pStyle w:val="Odstavecseseznamem"/>
         <w:numPr>
-          <w:ilvl w:val="0"/>
+          <w:ilvl w:val="1"/>
           <w:numId w:val="30"/>
         </w:numPr>
         <w:spacing w:before="240"/>
@@ -1704,171 +1221,125 @@
         <w:rPr>
           <w:color w:val="000000" w:themeColor="text1"/>
         </w:rPr>
-        <w:t>Zvolací věty</w:t>
+        <w:t>Prdeláč, ceckounek, fofrovat</w:t>
       </w:r>
     </w:p>
     <w:p>
       <w:pPr>
-        <w:pStyle w:val="Odstavecseseznamem"/>
-        <w:spacing w:before="240"/>
-        <w:ind w:left="1426"/>
-        <w:rPr>
-          <w:color w:val="000000" w:themeColor="text1"/>
-        </w:rPr>
-      </w:pPr>
+        <w:pStyle w:val="Nadpis1"/>
+        <w:rPr>
+          <w:color w:val="000000" w:themeColor="text1"/>
+        </w:rPr>
+      </w:pPr>
+      <w:r>
+        <w:rPr>
+          <w:color w:val="000000" w:themeColor="text1"/>
+        </w:rPr>
+        <w:t>Obsah</w:t>
+      </w:r>
+    </w:p>
+    <w:p>
+      <w:pPr>
+        <w:ind w:firstLine="708"/>
+        <w:jc w:val="both"/>
+        <w:rPr>
+          <w:color w:val="000000" w:themeColor="text1"/>
+        </w:rPr>
+      </w:pPr>
+      <w:r>
+        <w:rPr>
+          <w:color w:val="000000" w:themeColor="text1"/>
+        </w:rPr>
+        <w:t>Poslední válečná zima a maloměstské nádraží poblíž hranic tvoří kulisu snad nejznámější novely Bohumila Hrabala.</w:t>
+      </w:r>
+    </w:p>
+    <w:p>
+      <w:pPr>
+        <w:ind w:firstLine="708"/>
+        <w:jc w:val="both"/>
+        <w:rPr>
+          <w:color w:val="000000" w:themeColor="text1"/>
+        </w:rPr>
+      </w:pPr>
+      <w:r>
+        <w:rPr>
+          <w:color w:val="000000" w:themeColor="text1"/>
+        </w:rPr>
+        <w:t>Hlavní postavou je mladý výpravčí Miloš Hrma, sotva dospělý, nebo spíš právě dospívající mladý muž, který právě zápasí s milostnými neúspěchy, které byly</w:t>
+      </w:r>
       <w:bookmarkStart w:id="0" w:name="_GoBack"/>
       <w:bookmarkEnd w:id="0"/>
+      <w:r>
+        <w:rPr>
+          <w:color w:val="000000" w:themeColor="text1"/>
+        </w:rPr>
+        <w:t xml:space="preserve"> příčinou jeho pokusu o sebevraždu. Proti němu stojí výpravčí Hubička, veselý místní donchuán, kterého právě vyšetřují nadřízení pro mravní přestupek, jehož se dopustil tím, že potiskl zadeček telegrafistky Zdeničky Svaté úředními razítky.</w:t>
+      </w:r>
     </w:p>
     <w:p>
       <w:pPr>
-        <w:pStyle w:val="Odstavecseseznamem"/>
-        <w:numPr>
-          <w:ilvl w:val="0"/>
-          <w:numId w:val="30"/>
-        </w:numPr>
-        <w:spacing w:before="240"/>
-        <w:rPr>
-          <w:color w:val="000000" w:themeColor="text1"/>
-        </w:rPr>
-      </w:pPr>
-      <w:r>
-        <w:rPr>
-          <w:color w:val="000000" w:themeColor="text1"/>
-        </w:rPr>
-        <w:t>Scénické poznámky</w:t>
+        <w:ind w:firstLine="708"/>
+        <w:jc w:val="both"/>
+        <w:rPr>
+          <w:color w:val="000000" w:themeColor="text1"/>
+        </w:rPr>
+      </w:pPr>
+      <w:r>
+        <w:rPr>
+          <w:color w:val="000000" w:themeColor="text1"/>
+        </w:rPr>
+        <w:t>Vyšetřovací komise najde Hubičku s Hrmou na stanici polospící a přednostu stanice v holubníku. Hubička je uznán nevinným, ale přednosta stanice je uznán nezpůsobilým k povýšení.</w:t>
       </w:r>
     </w:p>
     <w:p>
       <w:pPr>
-        <w:pStyle w:val="Odstavecseseznamem"/>
-        <w:numPr>
-          <w:ilvl w:val="0"/>
-          <w:numId w:val="30"/>
-        </w:numPr>
-        <w:spacing w:before="240"/>
-        <w:rPr>
-          <w:color w:val="000000" w:themeColor="text1"/>
-        </w:rPr>
-      </w:pPr>
-      <w:r>
-        <w:rPr>
-          <w:color w:val="000000" w:themeColor="text1"/>
-        </w:rPr>
-        <w:t>Dialogy a monology</w:t>
+        <w:ind w:firstLine="708"/>
+        <w:jc w:val="both"/>
+        <w:rPr>
+          <w:color w:val="000000" w:themeColor="text1"/>
+        </w:rPr>
+      </w:pPr>
+      <w:r>
+        <w:rPr>
+          <w:color w:val="000000" w:themeColor="text1"/>
+        </w:rPr>
+        <w:t>Zdánlivě bezstarostný a poživačný Hubička překvapí Hrmu oznámením, že se chystá zničení transportu zbraní (ostře sledovaného), který má po půlnoci projíždět stanicí. Zatímco přednosta odchází na večeři k hrabatům Kinským, Hrma se rozhodne, že se do spiknutí zapojí a sám hodí bombu do vlaku. Na stanici přichází spojka s informacemi a vybavením, Viktoria Freie.</w:t>
       </w:r>
     </w:p>
     <w:p>
       <w:pPr>
-        <w:pStyle w:val="Odstavecseseznamem"/>
-        <w:numPr>
-          <w:ilvl w:val="0"/>
-          <w:numId w:val="30"/>
-        </w:numPr>
-        <w:spacing w:before="240"/>
-        <w:rPr>
-          <w:color w:val="000000" w:themeColor="text1"/>
-        </w:rPr>
-      </w:pPr>
-      <w:r>
-        <w:rPr>
-          <w:color w:val="000000" w:themeColor="text1"/>
-        </w:rPr>
-        <w:t>Básně a písně</w:t>
+        <w:ind w:firstLine="708"/>
+        <w:jc w:val="both"/>
+        <w:rPr>
+          <w:color w:val="000000" w:themeColor="text1"/>
+        </w:rPr>
+      </w:pPr>
+      <w:r>
+        <w:rPr>
+          <w:color w:val="000000" w:themeColor="text1"/>
+        </w:rPr>
+        <w:t>Je to krásná žena, která projeví Hrmovi náklonnost, čehož v předvečer záškodnické akce Hrma využije v jejím náručí se stane mužem. Plný sebevědomí a hrdosti vydá se splnit zamýšlený úkol, vyleze na staniční semafor a skutečně se mu podaří hodit do německého vlaku bombu.</w:t>
       </w:r>
     </w:p>
     <w:p>
       <w:pPr>
-        <w:pStyle w:val="Nadpis1"/>
-        <w:rPr>
-          <w:color w:val="000000" w:themeColor="text1"/>
-        </w:rPr>
-      </w:pPr>
-      <w:r>
-        <w:rPr>
-          <w:color w:val="000000" w:themeColor="text1"/>
-        </w:rPr>
-        <w:t>Obsah</w:t>
+        <w:ind w:firstLine="708"/>
+        <w:jc w:val="both"/>
+        <w:rPr>
+          <w:color w:val="000000" w:themeColor="text1"/>
+        </w:rPr>
+      </w:pPr>
+      <w:r>
+        <w:rPr>
+          <w:color w:val="000000" w:themeColor="text1"/>
+        </w:rPr>
+        <w:t>Uvidí ho však při tom německý voják hlídkující v posledním vagónu, na kterého Hrma vystřelí a vojáka zasáhne.</w:t>
       </w:r>
     </w:p>
     <w:p>
       <w:pPr>
         <w:spacing w:after="0"/>
-        <w:ind w:left="708"/>
-        <w:rPr>
-          <w:color w:val="000000" w:themeColor="text1"/>
-        </w:rPr>
-      </w:pPr>
-      <w:r>
-        <w:rPr>
-          <w:color w:val="000000" w:themeColor="text1"/>
-        </w:rPr>
-        <w:t>Cimrmanologie:</w:t>
-      </w:r>
-    </w:p>
-    <w:p>
-      <w:pPr>
-        <w:spacing w:after="0"/>
-        <w:ind w:left="708"/>
-        <w:rPr>
-          <w:color w:val="000000" w:themeColor="text1"/>
-        </w:rPr>
-      </w:pPr>
-      <w:r>
-        <w:rPr>
-          <w:color w:val="000000" w:themeColor="text1"/>
-        </w:rPr>
-        <w:t>Nově objevená báseň – recitace básně „Školní brašnička“</w:t>
-      </w:r>
-    </w:p>
-    <w:p>
-      <w:pPr>
-        <w:spacing w:after="0"/>
-        <w:ind w:left="708"/>
-        <w:rPr>
-          <w:color w:val="000000" w:themeColor="text1"/>
-        </w:rPr>
-      </w:pPr>
-      <w:r>
-        <w:rPr>
-          <w:color w:val="000000" w:themeColor="text1"/>
-        </w:rPr>
-        <w:t>Zkouška nové technické síly</w:t>
-      </w:r>
-    </w:p>
-    <w:p>
-      <w:pPr>
-        <w:spacing w:after="0"/>
-        <w:ind w:left="708"/>
-        <w:rPr>
-          <w:color w:val="000000" w:themeColor="text1"/>
-        </w:rPr>
-      </w:pPr>
-      <w:r>
-        <w:rPr>
-          <w:color w:val="000000" w:themeColor="text1"/>
-        </w:rPr>
-        <w:t>Objev arktického sněžného člověka</w:t>
-      </w:r>
-    </w:p>
-    <w:p>
-      <w:pPr>
-        <w:spacing w:after="0"/>
-        <w:ind w:left="708"/>
-        <w:rPr>
-          <w:color w:val="000000" w:themeColor="text1"/>
-        </w:rPr>
-      </w:pPr>
-      <w:r>
-        <w:rPr>
-          <w:color w:val="000000" w:themeColor="text1"/>
-        </w:rPr>
-        <w:t>Cimrmanova záhadná hra Přetržené dítě. Hru Přetržené dítě napsal Cimrman</w:t>
-      </w:r>
-    </w:p>
-    <w:p>
-      <w:pPr>
-        <w:spacing w:after="0"/>
-        <w:ind w:left="708"/>
+        <w:ind w:firstLine="708"/>
         <w:jc w:val="both"/>
         <w:rPr>
           <w:color w:val="000000" w:themeColor="text1"/>
@@ -1878,223 +1349,7 @@
         <w:rPr>
           <w:color w:val="000000" w:themeColor="text1"/>
         </w:rPr>
-        <w:t>po svém návratu z Arktidy. Nalezené dílo ovšem nebylo psáno jeho rukou.</w:t>
-      </w:r>
-    </w:p>
-    <w:p>
-      <w:pPr>
-        <w:spacing w:after="0"/>
-        <w:ind w:left="708"/>
-        <w:jc w:val="both"/>
-        <w:rPr>
-          <w:color w:val="000000" w:themeColor="text1"/>
-        </w:rPr>
-      </w:pPr>
-      <w:r>
-        <w:rPr>
-          <w:color w:val="000000" w:themeColor="text1"/>
-        </w:rPr>
-        <w:t>Cimrman, který se z cesty po severu vrátil se silným nachlazením, ji diktoval</w:t>
-      </w:r>
-    </w:p>
-    <w:p>
-      <w:pPr>
-        <w:spacing w:after="0"/>
-        <w:ind w:left="708"/>
-        <w:jc w:val="both"/>
-        <w:rPr>
-          <w:color w:val="000000" w:themeColor="text1"/>
-        </w:rPr>
-      </w:pPr>
-      <w:r>
-        <w:rPr>
-          <w:color w:val="000000" w:themeColor="text1"/>
-        </w:rPr>
-        <w:t>svému sousedovi, panu Padevětovi. Ten si neuvědomil, že člověk s rýmou</w:t>
-      </w:r>
-    </w:p>
-    <w:p>
-      <w:pPr>
-        <w:spacing w:after="0"/>
-        <w:ind w:left="708"/>
-        <w:rPr>
-          <w:color w:val="000000" w:themeColor="text1"/>
-        </w:rPr>
-      </w:pPr>
-      <w:r>
-        <w:rPr>
-          <w:color w:val="000000" w:themeColor="text1"/>
-        </w:rPr>
-        <w:t>vyslovuje některé hlásky odlišně (m jako b, n jako d).</w:t>
-      </w:r>
-    </w:p>
-    <w:p>
-      <w:pPr>
-        <w:spacing w:after="0"/>
-        <w:ind w:left="708"/>
-        <w:rPr>
-          <w:color w:val="000000" w:themeColor="text1"/>
-        </w:rPr>
-      </w:pPr>
-      <w:r>
-        <w:rPr>
-          <w:color w:val="000000" w:themeColor="text1"/>
-        </w:rPr>
-        <w:t>Živé obrazy Járy Cimrmana – rekonstrukce několika živých obrazů</w:t>
-      </w:r>
-    </w:p>
-    <w:p>
-      <w:pPr>
-        <w:ind w:left="708"/>
-        <w:rPr>
-          <w:color w:val="000000" w:themeColor="text1"/>
-        </w:rPr>
-      </w:pPr>
-      <w:r>
-        <w:rPr>
-          <w:color w:val="000000" w:themeColor="text1"/>
-        </w:rPr>
-        <w:t>Masová scéna „Škodu nezjistí, kdo se pojistí“ – rekonstrukce živého obrazu</w:t>
-      </w:r>
-    </w:p>
-    <w:p>
-      <w:pPr>
-        <w:spacing w:after="0"/>
-        <w:ind w:left="708"/>
-        <w:jc w:val="both"/>
-        <w:rPr>
-          <w:color w:val="000000" w:themeColor="text1"/>
-        </w:rPr>
-      </w:pPr>
-      <w:r>
-        <w:rPr>
-          <w:color w:val="000000" w:themeColor="text1"/>
-        </w:rPr>
-        <w:t>Hra:</w:t>
-      </w:r>
-    </w:p>
-    <w:p>
-      <w:pPr>
-        <w:spacing w:after="0"/>
-        <w:ind w:left="708"/>
-        <w:jc w:val="both"/>
-        <w:rPr>
-          <w:color w:val="000000" w:themeColor="text1"/>
-        </w:rPr>
-      </w:pPr>
-      <w:r>
-        <w:rPr>
-          <w:color w:val="000000" w:themeColor="text1"/>
-        </w:rPr>
-        <w:t>Vypráví o skupince českých otužilců, kteří se rozhodnou pro cestu na Severní</w:t>
-      </w:r>
-      <w:r>
-        <w:rPr>
-          <w:color w:val="000000" w:themeColor="text1"/>
-        </w:rPr>
-        <w:t xml:space="preserve"> </w:t>
-      </w:r>
-      <w:r>
-        <w:rPr>
-          <w:color w:val="000000" w:themeColor="text1"/>
-        </w:rPr>
-        <w:t>pól. Vedoucím výpravy je Karel Němec, jejími členy pak pomocný učitel Václav</w:t>
-      </w:r>
-      <w:r>
-        <w:rPr>
-          <w:color w:val="000000" w:themeColor="text1"/>
-        </w:rPr>
-        <w:t xml:space="preserve"> </w:t>
-      </w:r>
-      <w:r>
-        <w:rPr>
-          <w:color w:val="000000" w:themeColor="text1"/>
-        </w:rPr>
-        <w:t>Poustka, lékárník Vojtěch Šofr a Varel Frištenský (bratr Gustava Frištenského),</w:t>
-      </w:r>
-      <w:r>
-        <w:rPr>
-          <w:color w:val="000000" w:themeColor="text1"/>
-        </w:rPr>
-        <w:t xml:space="preserve"> </w:t>
-      </w:r>
-      <w:r>
-        <w:rPr>
-          <w:color w:val="000000" w:themeColor="text1"/>
-        </w:rPr>
-        <w:t>jenž díky své síle nahrazuje dobrodruhům psí spřežení. Hru doprovázejí citace z</w:t>
-      </w:r>
-      <w:r>
-        <w:rPr>
-          <w:color w:val="000000" w:themeColor="text1"/>
-        </w:rPr>
-        <w:t xml:space="preserve"> </w:t>
-      </w:r>
-      <w:r>
-        <w:rPr>
-          <w:color w:val="000000" w:themeColor="text1"/>
-        </w:rPr>
-        <w:t>učitelova deníku. Po mnoha útrapách, bojích s trudnomyslností (zazní píseň</w:t>
-      </w:r>
-      <w:r>
-        <w:rPr>
-          <w:color w:val="000000" w:themeColor="text1"/>
-        </w:rPr>
-        <w:t xml:space="preserve"> </w:t>
-      </w:r>
-      <w:r>
-        <w:rPr>
-          <w:color w:val="000000" w:themeColor="text1"/>
-        </w:rPr>
-        <w:t>„Polární noc“) a na pokraji smrti hladem, se otužilci nakonec na severní točnu</w:t>
-      </w:r>
-      <w:r>
-        <w:rPr>
-          <w:color w:val="000000" w:themeColor="text1"/>
-        </w:rPr>
-        <w:t xml:space="preserve"> </w:t>
-      </w:r>
-      <w:r>
-        <w:rPr>
-          <w:color w:val="000000" w:themeColor="text1"/>
-        </w:rPr>
-        <w:t>dostávají dne 5. dubna 1909, tedy den před Robertem Pearym. Cestou</w:t>
-      </w:r>
-      <w:r>
-        <w:rPr>
-          <w:color w:val="000000" w:themeColor="text1"/>
-        </w:rPr>
-        <w:t xml:space="preserve"> </w:t>
-      </w:r>
-      <w:r>
-        <w:rPr>
-          <w:color w:val="000000" w:themeColor="text1"/>
-        </w:rPr>
-        <w:t>nacházejí také zmrzlá těla dvou členů polární výpravy profesora McDonalda.</w:t>
-      </w:r>
-      <w:r>
-        <w:rPr>
-          <w:color w:val="000000" w:themeColor="text1"/>
-        </w:rPr>
-        <w:t xml:space="preserve"> </w:t>
-      </w:r>
-      <w:r>
-        <w:rPr>
-          <w:color w:val="000000" w:themeColor="text1"/>
-        </w:rPr>
-        <w:t>Hra končí živým obrazem „Češi na severním pólu“, který Jára Cimrman vytvořil</w:t>
-      </w:r>
-      <w:r>
-        <w:rPr>
-          <w:color w:val="000000" w:themeColor="text1"/>
-        </w:rPr>
-        <w:t xml:space="preserve"> </w:t>
-      </w:r>
-      <w:r>
-        <w:rPr>
-          <w:color w:val="000000" w:themeColor="text1"/>
-        </w:rPr>
-        <w:t>pro ples branických ledařů.</w:t>
+        <w:t>Německý voják bohužel Hrmu zasáhne také. Oba padají do příkopu vedle kolejí, kde umírají. Němec v bolestech, Hrma s hrdostí na svůj čin, ale zároveň s lítostí nad umírajícím Němcem a pýchu nad záškodnickým činem doprovází pocit marnosti nad smrtí a válkou vůbec.</w:t>
       </w:r>
     </w:p>
     <w:sectPr>
@@ -2810,7 +2065,7 @@
         <w:rFonts w:ascii="Symbol" w:hAnsi="Symbol" w:hint="default"/>
       </w:rPr>
     </w:lvl>
-    <w:lvl w:ilvl="1" w:tplc="04050003" w:tentative="1">
+    <w:lvl w:ilvl="1" w:tplc="04050003">
       <w:start w:val="1"/>
       <w:numFmt w:val="bullet"/>
       <w:lvlText w:val="o"/>
@@ -4795,7 +4050,7 @@
   <w:abstractNum w:abstractNumId="23" w15:restartNumberingAfterBreak="0">
     <w:nsid w:val="337256D1"/>
     <w:multiLevelType w:val="hybridMultilevel"/>
-    <w:tmpl w:val="BE9E2EA0"/>
+    <w:tmpl w:val="80047D4A"/>
     <w:lvl w:ilvl="0" w:tplc="04050001">
       <w:start w:val="1"/>
       <w:numFmt w:val="bullet"/>
@@ -6365,7 +5620,7 @@
   <w:abstractNum w:abstractNumId="37" w15:restartNumberingAfterBreak="0">
     <w:nsid w:val="6A4B19D7"/>
     <w:multiLevelType w:val="hybridMultilevel"/>
-    <w:tmpl w:val="F8B858DA"/>
+    <w:tmpl w:val="966E9644"/>
     <w:lvl w:ilvl="0" w:tplc="04050001">
       <w:start w:val="1"/>
       <w:numFmt w:val="bullet"/>
@@ -7523,6 +6778,7 @@
   <w:style w:type="character" w:default="1" w:styleId="Standardnpsmoodstavce">
     <w:name w:val="Default Paragraph Font"/>
     <w:uiPriority w:val="1"/>
+    <w:semiHidden/>
     <w:unhideWhenUsed/>
   </w:style>
   <w:style w:type="table" w:default="1" w:styleId="Normlntabulka">
@@ -8109,7 +7365,7 @@
 </file>
 
 <file path=customXml/itemProps1.xml><?xml version="1.0" encoding="utf-8"?>
-<ds:datastoreItem xmlns:ds="http://schemas.openxmlformats.org/officeDocument/2006/customXml" ds:itemID="{EF358382-AF75-4558-93A2-759BD4C99D70}">
+<ds:datastoreItem xmlns:ds="http://schemas.openxmlformats.org/officeDocument/2006/customXml" ds:itemID="{D8DB854D-A5DE-4291-86BF-010C1A4D272E}">
   <ds:schemaRefs>
     <ds:schemaRef ds:uri="http://schemas.openxmlformats.org/officeDocument/2006/bibliography"/>
   </ds:schemaRefs>

</xml_diff>